<commit_message>
Se agrega informacion en el documento de descripcion del juego donde se observa la vista dedl juego
</commit_message>
<xml_diff>
--- a/Documentacion/Descripcion Juego 09052023.docx
+++ b/Documentacion/Descripcion Juego 09052023.docx
@@ -27,16 +27,14 @@
         </w:rPr>
         <w:t xml:space="preserve">: </w:t>
       </w:r>
-      <w:proofErr w:type="gramStart"/>
-      <w:r>
-        <w:rPr>
-          <w:rFonts w:ascii="Arial" w:hAnsi="Arial" w:cs="Arial"/>
-          <w:sz w:val="20"/>
-          <w:szCs w:val="20"/>
-        </w:rPr>
-        <w:t>Llega!</w:t>
-      </w:r>
-      <w:proofErr w:type="gramEnd"/>
+      <w:r>
+        <w:rPr>
+          <w:rFonts w:ascii="Arial" w:hAnsi="Arial" w:cs="Arial"/>
+          <w:sz w:val="20"/>
+          <w:szCs w:val="20"/>
+        </w:rPr>
+        <w:t>¡Llega!</w:t>
+      </w:r>
     </w:p>
     <w:p>
       <w:pPr>
@@ -66,7 +64,6 @@
           <w:szCs w:val="20"/>
         </w:rPr>
       </w:pPr>
-      <w:proofErr w:type="gramStart"/>
       <w:r>
         <w:rPr>
           <w:rFonts w:ascii="Arial" w:hAnsi="Arial" w:cs="Arial"/>
@@ -83,9 +80,28 @@
           <w:sz w:val="20"/>
           <w:szCs w:val="20"/>
         </w:rPr>
-        <w:t>Llega!</w:t>
-      </w:r>
-      <w:proofErr w:type="gramEnd"/>
+        <w:t>¡</w:t>
+      </w:r>
+      <w:r>
+        <w:rPr>
+          <w:rFonts w:ascii="Arial" w:hAnsi="Arial" w:cs="Arial"/>
+          <w:i/>
+          <w:iCs/>
+          <w:sz w:val="20"/>
+          <w:szCs w:val="20"/>
+        </w:rPr>
+        <w:t>L</w:t>
+      </w:r>
+      <w:r>
+        <w:rPr>
+          <w:rFonts w:ascii="Arial" w:hAnsi="Arial" w:cs="Arial"/>
+          <w:i/>
+          <w:iCs/>
+          <w:sz w:val="20"/>
+          <w:szCs w:val="20"/>
+        </w:rPr>
+        <w:t>lega!</w:t>
+      </w:r>
       <w:r>
         <w:rPr>
           <w:rFonts w:ascii="Arial" w:hAnsi="Arial" w:cs="Arial"/>
@@ -219,14 +235,103 @@
           <w:rFonts w:ascii="Arial" w:hAnsi="Arial" w:cs="Arial"/>
           <w:sz w:val="20"/>
           <w:szCs w:val="20"/>
-        </w:rPr>
-      </w:pPr>
-      <w:r>
-        <w:rPr>
-          <w:rFonts w:ascii="Arial" w:hAnsi="Arial" w:cs="Arial"/>
-          <w:sz w:val="20"/>
-          <w:szCs w:val="20"/>
-        </w:rPr>
+          <w:lang w:val="en-US"/>
+        </w:rPr>
+      </w:pPr>
+      <w:r>
+        <w:rPr>
+          <w:rFonts w:ascii="Arial" w:hAnsi="Arial" w:cs="Arial"/>
+          <w:sz w:val="20"/>
+          <w:szCs w:val="20"/>
+        </w:rPr>
+        <w:t xml:space="preserve">Vista: </w:t>
+      </w:r>
+    </w:p>
+    <w:p>
+      <w:pPr>
+        <w:ind w:left="708"/>
+        <w:jc w:val="both"/>
+        <w:rPr>
+          <w:rFonts w:ascii="Arial" w:hAnsi="Arial" w:cs="Arial"/>
+          <w:sz w:val="20"/>
+          <w:szCs w:val="20"/>
+          <w:lang w:val="en-US"/>
+        </w:rPr>
+      </w:pPr>
+      <w:r>
+        <w:rPr>
+          <w:rFonts w:ascii="Arial" w:hAnsi="Arial" w:cs="Arial"/>
+          <w:noProof/>
+          <w:sz w:val="20"/>
+          <w:szCs w:val="20"/>
+          <w:lang w:val="en-US"/>
+        </w:rPr>
+        <w:drawing>
+          <wp:inline distT="0" distB="0" distL="0" distR="0" wp14:anchorId="59A52BC4" wp14:editId="0670BC0D">
+            <wp:extent cx="3076575" cy="5901306"/>
+            <wp:effectExtent l="0" t="0" r="0" b="4445"/>
+            <wp:docPr id="1587782389" name="Imagen 1"/>
+            <wp:cNvGraphicFramePr>
+              <a:graphicFrameLocks xmlns:a="http://schemas.openxmlformats.org/drawingml/2006/main" noChangeAspect="1"/>
+            </wp:cNvGraphicFramePr>
+            <a:graphic xmlns:a="http://schemas.openxmlformats.org/drawingml/2006/main">
+              <a:graphicData uri="http://schemas.openxmlformats.org/drawingml/2006/picture">
+                <pic:pic xmlns:pic="http://schemas.openxmlformats.org/drawingml/2006/picture">
+                  <pic:nvPicPr>
+                    <pic:cNvPr id="0" name="Picture 1"/>
+                    <pic:cNvPicPr>
+                      <a:picLocks noChangeAspect="1" noChangeArrowheads="1"/>
+                    </pic:cNvPicPr>
+                  </pic:nvPicPr>
+                  <pic:blipFill>
+                    <a:blip r:embed="rId5">
+                      <a:extLst>
+                        <a:ext uri="{28A0092B-C50C-407E-A947-70E740481C1C}">
+                          <a14:useLocalDpi xmlns:a14="http://schemas.microsoft.com/office/drawing/2010/main" val="0"/>
+                        </a:ext>
+                      </a:extLst>
+                    </a:blip>
+                    <a:srcRect/>
+                    <a:stretch>
+                      <a:fillRect/>
+                    </a:stretch>
+                  </pic:blipFill>
+                  <pic:spPr bwMode="auto">
+                    <a:xfrm>
+                      <a:off x="0" y="0"/>
+                      <a:ext cx="3089164" cy="5925454"/>
+                    </a:xfrm>
+                    <a:prstGeom prst="rect">
+                      <a:avLst/>
+                    </a:prstGeom>
+                    <a:noFill/>
+                    <a:ln>
+                      <a:noFill/>
+                    </a:ln>
+                  </pic:spPr>
+                </pic:pic>
+              </a:graphicData>
+            </a:graphic>
+          </wp:inline>
+        </w:drawing>
+      </w:r>
+    </w:p>
+    <w:p>
+      <w:pPr>
+        <w:jc w:val="both"/>
+        <w:rPr>
+          <w:rFonts w:ascii="Arial" w:hAnsi="Arial" w:cs="Arial"/>
+          <w:sz w:val="20"/>
+          <w:szCs w:val="20"/>
+        </w:rPr>
+      </w:pPr>
+      <w:r>
+        <w:rPr>
+          <w:rFonts w:ascii="Arial" w:hAnsi="Arial" w:cs="Arial"/>
+          <w:sz w:val="20"/>
+          <w:szCs w:val="20"/>
+        </w:rPr>
+        <w:lastRenderedPageBreak/>
         <w:t>Retos</w:t>
       </w:r>
       <w:r>
@@ -254,7 +359,23 @@
           <w:sz w:val="20"/>
           <w:szCs w:val="20"/>
         </w:rPr>
-        <w:t xml:space="preserve">El reto es llegar a la meta sin dejar caer el CIRCULO ya que si cae pierdes y debes volver a empezar el nivel, solo se podrá tener manejo y control de la plataforma mas no del CIRCULO, esto es un reto ya que el CIRCULO se puede </w:t>
+        <w:t>El reto es llegar a la meta sin dejar caer el CIRCULO ya que si cae pierdes y debes volver a empezar el nivel, solo se podrá tener manejo y control de la plataforma</w:t>
+      </w:r>
+      <w:r>
+        <w:rPr>
+          <w:rFonts w:ascii="Arial" w:hAnsi="Arial" w:cs="Arial"/>
+          <w:sz w:val="20"/>
+          <w:szCs w:val="20"/>
+        </w:rPr>
+        <w:t>,</w:t>
+      </w:r>
+      <w:r>
+        <w:rPr>
+          <w:rFonts w:ascii="Arial" w:hAnsi="Arial" w:cs="Arial"/>
+          <w:sz w:val="20"/>
+          <w:szCs w:val="20"/>
+        </w:rPr>
+        <w:t xml:space="preserve"> mas no del CIRCULO, esto es un reto ya que el CIRCULO se puede </w:t>
       </w:r>
       <w:r>
         <w:rPr>
@@ -463,6 +584,14 @@
         </w:rPr>
         <w:t>Centro de masa</w:t>
       </w:r>
+      <w:r>
+        <w:rPr>
+          <w:rFonts w:ascii="Arial" w:hAnsi="Arial" w:cs="Arial"/>
+          <w:sz w:val="20"/>
+          <w:szCs w:val="20"/>
+        </w:rPr>
+        <w:t>, para el CIRCULO</w:t>
+      </w:r>
     </w:p>
     <w:p>
       <w:pPr>
@@ -486,6 +615,14 @@
         </w:rPr>
         <w:t>Inercia</w:t>
       </w:r>
+      <w:r>
+        <w:rPr>
+          <w:rFonts w:ascii="Arial" w:hAnsi="Arial" w:cs="Arial"/>
+          <w:sz w:val="20"/>
+          <w:szCs w:val="20"/>
+        </w:rPr>
+        <w:t>, para el CIRCULO</w:t>
+      </w:r>
     </w:p>
     <w:p>
       <w:pPr>
@@ -509,6 +646,14 @@
         </w:rPr>
         <w:t>Gravedad variable</w:t>
       </w:r>
+      <w:r>
+        <w:rPr>
+          <w:rFonts w:ascii="Arial" w:hAnsi="Arial" w:cs="Arial"/>
+          <w:sz w:val="20"/>
+          <w:szCs w:val="20"/>
+        </w:rPr>
+        <w:t>, para el CIRCULO</w:t>
+      </w:r>
     </w:p>
     <w:p>
       <w:pPr>
@@ -532,6 +677,46 @@
         </w:rPr>
         <w:t>Colisiones y reacciones</w:t>
       </w:r>
+      <w:r>
+        <w:rPr>
+          <w:rFonts w:ascii="Arial" w:hAnsi="Arial" w:cs="Arial"/>
+          <w:sz w:val="20"/>
+          <w:szCs w:val="20"/>
+        </w:rPr>
+        <w:t>,</w:t>
+      </w:r>
+      <w:r>
+        <w:rPr>
+          <w:rFonts w:ascii="Arial" w:hAnsi="Arial" w:cs="Arial"/>
+          <w:sz w:val="20"/>
+          <w:szCs w:val="20"/>
+        </w:rPr>
+        <w:t xml:space="preserve"> </w:t>
+      </w:r>
+      <w:r>
+        <w:rPr>
+          <w:rFonts w:ascii="Arial" w:hAnsi="Arial" w:cs="Arial"/>
+          <w:sz w:val="20"/>
+          <w:szCs w:val="20"/>
+        </w:rPr>
+        <w:t>para el CIRCULO</w:t>
+      </w:r>
+      <w:r>
+        <w:rPr>
+          <w:rFonts w:ascii="Arial" w:hAnsi="Arial" w:cs="Arial"/>
+          <w:sz w:val="20"/>
+          <w:szCs w:val="20"/>
+        </w:rPr>
+        <w:t xml:space="preserve"> y</w:t>
+      </w:r>
+      <w:r>
+        <w:rPr>
+          <w:rFonts w:ascii="Arial" w:hAnsi="Arial" w:cs="Arial"/>
+          <w:sz w:val="20"/>
+          <w:szCs w:val="20"/>
+        </w:rPr>
+        <w:t xml:space="preserve"> para la plataforma</w:t>
+      </w:r>
     </w:p>
     <w:p>
       <w:pPr>
@@ -554,6 +739,14 @@
           <w:szCs w:val="20"/>
         </w:rPr>
         <w:t>Resistencia al aire</w:t>
+      </w:r>
+      <w:r>
+        <w:rPr>
+          <w:rFonts w:ascii="Arial" w:hAnsi="Arial" w:cs="Arial"/>
+          <w:sz w:val="20"/>
+          <w:szCs w:val="20"/>
+        </w:rPr>
+        <w:t>, para el CIRCULO</w:t>
       </w:r>
     </w:p>
     <w:p>

</xml_diff>